<commit_message>
LCG Actualización Protocolo Sprint 4
</commit_message>
<xml_diff>
--- a/Sprints/4/Sprint4_Equipo_03_TICDevSolutions.docx
+++ b/Sprints/4/Sprint4_Equipo_03_TICDevSolutions.docx
@@ -1156,19 +1156,343 @@
           <w:lang w:val="es-ES"/>
         </w:rPr>
       </w:pPr>
-      <w:proofErr w:type="spellStart"/>
-      <w:r>
-        <w:rPr>
-          <w:lang w:val="es-ES"/>
-        </w:rPr>
-        <w:t>El</w:t>
-      </w:r>
-      <w:proofErr w:type="spellEnd"/>
-      <w:r>
-        <w:rPr>
-          <w:lang w:val="es-ES"/>
-        </w:rPr>
-        <w:t xml:space="preserve"> rol administrador tendrá permisos para poder</w:t>
+      <w:r>
+        <w:rPr>
+          <w:lang w:val="es-ES"/>
+        </w:rPr>
+        <w:t>También se tiene el modelo de ventas y su controlador.</w:t>
+      </w:r>
+    </w:p>
+    <w:p>
+      <w:pPr>
+        <w:jc w:val="center"/>
+        <w:rPr>
+          <w:lang w:val="es-ES"/>
+        </w:rPr>
+        <w:sectPr>
+          <w:headerReference w:type="even" r:id="rId19"/>
+          <w:headerReference w:type="default" r:id="rId20"/>
+          <w:footerReference w:type="even" r:id="rId21"/>
+          <w:footerReference w:type="default" r:id="rId22"/>
+          <w:headerReference w:type="first" r:id="rId23"/>
+          <w:footerReference w:type="first" r:id="rId24"/>
+          <w:pgSz w:w="12240" w:h="15840"/>
+          <w:pgMar w:top="1417" w:right="1701" w:bottom="1417" w:left="1701" w:header="708" w:footer="708" w:gutter="0"/>
+          <w:cols w:space="708"/>
+          <w:docGrid w:linePitch="360"/>
+        </w:sectPr>
+      </w:pPr>
+    </w:p>
+    <w:p>
+      <w:pPr>
+        <w:jc w:val="center"/>
+        <w:rPr>
+          <w:lang w:val="es-ES"/>
+        </w:rPr>
+      </w:pPr>
+      <w:r>
+        <w:rPr>
+          <w:noProof/>
+          <w:lang w:val="es-ES"/>
+        </w:rPr>
+        <w:drawing>
+          <wp:inline distT="0" distB="0" distL="0" distR="0" wp14:anchorId="6B6E2E15" wp14:editId="4F2C5336">
+            <wp:extent cx="3000375" cy="2297656"/>
+            <wp:effectExtent l="0" t="0" r="0" b="7620"/>
+            <wp:docPr id="4" name="Imagen 4"/>
+            <wp:cNvGraphicFramePr>
+              <a:graphicFrameLocks xmlns:a="http://schemas.openxmlformats.org/drawingml/2006/main" noChangeAspect="1"/>
+            </wp:cNvGraphicFramePr>
+            <a:graphic xmlns:a="http://schemas.openxmlformats.org/drawingml/2006/main">
+              <a:graphicData uri="http://schemas.openxmlformats.org/drawingml/2006/picture">
+                <pic:pic xmlns:pic="http://schemas.openxmlformats.org/drawingml/2006/picture">
+                  <pic:nvPicPr>
+                    <pic:cNvPr id="0" name="Picture 2"/>
+                    <pic:cNvPicPr>
+                      <a:picLocks noChangeAspect="1" noChangeArrowheads="1"/>
+                    </pic:cNvPicPr>
+                  </pic:nvPicPr>
+                  <pic:blipFill rotWithShape="1">
+                    <a:blip r:embed="rId25">
+                      <a:extLst>
+                        <a:ext uri="{28A0092B-C50C-407E-A947-70E740481C1C}">
+                          <a14:useLocalDpi xmlns:a14="http://schemas.microsoft.com/office/drawing/2010/main" val="0"/>
+                        </a:ext>
+                      </a:extLst>
+                    </a:blip>
+                    <a:srcRect l="5955" t="5605" r="16016" b="29148"/>
+                    <a:stretch/>
+                  </pic:blipFill>
+                  <pic:spPr bwMode="auto">
+                    <a:xfrm>
+                      <a:off x="0" y="0"/>
+                      <a:ext cx="3005144" cy="2301308"/>
+                    </a:xfrm>
+                    <a:prstGeom prst="rect">
+                      <a:avLst/>
+                    </a:prstGeom>
+                    <a:noFill/>
+                    <a:ln>
+                      <a:noFill/>
+                    </a:ln>
+                    <a:extLst>
+                      <a:ext uri="{53640926-AAD7-44D8-BBD7-CCE9431645EC}">
+                        <a14:shadowObscured xmlns:a14="http://schemas.microsoft.com/office/drawing/2010/main"/>
+                      </a:ext>
+                    </a:extLst>
+                  </pic:spPr>
+                </pic:pic>
+              </a:graphicData>
+            </a:graphic>
+          </wp:inline>
+        </w:drawing>
+      </w:r>
+    </w:p>
+    <w:p>
+      <w:pPr>
+        <w:jc w:val="center"/>
+        <w:rPr>
+          <w:i/>
+          <w:iCs/>
+          <w:sz w:val="20"/>
+          <w:szCs w:val="20"/>
+          <w:lang w:val="es-ES"/>
+        </w:rPr>
+      </w:pPr>
+      <w:r>
+        <w:rPr>
+          <w:i/>
+          <w:iCs/>
+          <w:sz w:val="20"/>
+          <w:szCs w:val="20"/>
+          <w:lang w:val="es-ES"/>
+        </w:rPr>
+        <w:t>Imagen</w:t>
+      </w:r>
+      <w:r>
+        <w:rPr>
+          <w:i/>
+          <w:iCs/>
+          <w:sz w:val="20"/>
+          <w:szCs w:val="20"/>
+          <w:lang w:val="es-ES"/>
+        </w:rPr>
+        <w:t xml:space="preserve"> </w:t>
+      </w:r>
+      <w:r>
+        <w:rPr>
+          <w:i/>
+          <w:iCs/>
+          <w:sz w:val="20"/>
+          <w:szCs w:val="20"/>
+          <w:lang w:val="es-ES"/>
+        </w:rPr>
+        <w:t>5</w:t>
+      </w:r>
+      <w:r>
+        <w:rPr>
+          <w:i/>
+          <w:iCs/>
+          <w:sz w:val="20"/>
+          <w:szCs w:val="20"/>
+          <w:lang w:val="es-ES"/>
+        </w:rPr>
+        <w:t>.</w:t>
+      </w:r>
+      <w:r>
+        <w:rPr>
+          <w:i/>
+          <w:iCs/>
+          <w:sz w:val="20"/>
+          <w:szCs w:val="20"/>
+          <w:lang w:val="es-ES"/>
+        </w:rPr>
+        <w:t xml:space="preserve"> Modelo v</w:t>
+      </w:r>
+      <w:r>
+        <w:rPr>
+          <w:i/>
+          <w:iCs/>
+          <w:sz w:val="20"/>
+          <w:szCs w:val="20"/>
+          <w:lang w:val="es-ES"/>
+        </w:rPr>
+        <w:t>entas</w:t>
+      </w:r>
+    </w:p>
+    <w:p>
+      <w:pPr>
+        <w:jc w:val="center"/>
+        <w:rPr>
+          <w:i/>
+          <w:iCs/>
+          <w:sz w:val="20"/>
+          <w:szCs w:val="20"/>
+          <w:lang w:val="es-ES"/>
+        </w:rPr>
+      </w:pPr>
+      <w:r>
+        <w:rPr>
+          <w:i/>
+          <w:iCs/>
+          <w:noProof/>
+          <w:sz w:val="20"/>
+          <w:szCs w:val="20"/>
+          <w:lang w:val="es-ES"/>
+        </w:rPr>
+        <w:drawing>
+          <wp:inline distT="0" distB="0" distL="0" distR="0" wp14:anchorId="6DCD52DC" wp14:editId="456CACEE">
+            <wp:extent cx="3028950" cy="3871590"/>
+            <wp:effectExtent l="0" t="0" r="0" b="0"/>
+            <wp:docPr id="5" name="Imagen 5"/>
+            <wp:cNvGraphicFramePr>
+              <a:graphicFrameLocks xmlns:a="http://schemas.openxmlformats.org/drawingml/2006/main" noChangeAspect="1"/>
+            </wp:cNvGraphicFramePr>
+            <a:graphic xmlns:a="http://schemas.openxmlformats.org/drawingml/2006/main">
+              <a:graphicData uri="http://schemas.openxmlformats.org/drawingml/2006/picture">
+                <pic:pic xmlns:pic="http://schemas.openxmlformats.org/drawingml/2006/picture">
+                  <pic:nvPicPr>
+                    <pic:cNvPr id="0" name="Picture 3"/>
+                    <pic:cNvPicPr>
+                      <a:picLocks noChangeAspect="1" noChangeArrowheads="1"/>
+                    </pic:cNvPicPr>
+                  </pic:nvPicPr>
+                  <pic:blipFill rotWithShape="1">
+                    <a:blip r:embed="rId26">
+                      <a:extLst>
+                        <a:ext uri="{28A0092B-C50C-407E-A947-70E740481C1C}">
+                          <a14:useLocalDpi xmlns:a14="http://schemas.microsoft.com/office/drawing/2010/main" val="0"/>
+                        </a:ext>
+                      </a:extLst>
+                    </a:blip>
+                    <a:srcRect l="6411" t="4673" r="8333"/>
+                    <a:stretch/>
+                  </pic:blipFill>
+                  <pic:spPr bwMode="auto">
+                    <a:xfrm>
+                      <a:off x="0" y="0"/>
+                      <a:ext cx="3032719" cy="3876408"/>
+                    </a:xfrm>
+                    <a:prstGeom prst="rect">
+                      <a:avLst/>
+                    </a:prstGeom>
+                    <a:noFill/>
+                    <a:ln>
+                      <a:noFill/>
+                    </a:ln>
+                    <a:extLst>
+                      <a:ext uri="{53640926-AAD7-44D8-BBD7-CCE9431645EC}">
+                        <a14:shadowObscured xmlns:a14="http://schemas.microsoft.com/office/drawing/2010/main"/>
+                      </a:ext>
+                    </a:extLst>
+                  </pic:spPr>
+                </pic:pic>
+              </a:graphicData>
+            </a:graphic>
+          </wp:inline>
+        </w:drawing>
+      </w:r>
+    </w:p>
+    <w:p>
+      <w:pPr>
+        <w:jc w:val="center"/>
+        <w:rPr>
+          <w:i/>
+          <w:iCs/>
+          <w:sz w:val="20"/>
+          <w:szCs w:val="20"/>
+          <w:lang w:val="es-ES"/>
+        </w:rPr>
+      </w:pPr>
+      <w:r>
+        <w:rPr>
+          <w:i/>
+          <w:iCs/>
+          <w:sz w:val="20"/>
+          <w:szCs w:val="20"/>
+          <w:lang w:val="es-ES"/>
+        </w:rPr>
+        <w:t>Imagen</w:t>
+      </w:r>
+      <w:r>
+        <w:rPr>
+          <w:i/>
+          <w:iCs/>
+          <w:sz w:val="20"/>
+          <w:szCs w:val="20"/>
+          <w:lang w:val="es-ES"/>
+        </w:rPr>
+        <w:t xml:space="preserve"> </w:t>
+      </w:r>
+      <w:r>
+        <w:rPr>
+          <w:i/>
+          <w:iCs/>
+          <w:sz w:val="20"/>
+          <w:szCs w:val="20"/>
+          <w:lang w:val="es-ES"/>
+        </w:rPr>
+        <w:t>6</w:t>
+      </w:r>
+      <w:r>
+        <w:rPr>
+          <w:i/>
+          <w:iCs/>
+          <w:sz w:val="20"/>
+          <w:szCs w:val="20"/>
+          <w:lang w:val="es-ES"/>
+        </w:rPr>
+        <w:t>.</w:t>
+      </w:r>
+      <w:r>
+        <w:rPr>
+          <w:i/>
+          <w:iCs/>
+          <w:sz w:val="20"/>
+          <w:szCs w:val="20"/>
+          <w:lang w:val="es-ES"/>
+        </w:rPr>
+        <w:t xml:space="preserve"> </w:t>
+      </w:r>
+      <w:r>
+        <w:rPr>
+          <w:i/>
+          <w:iCs/>
+          <w:sz w:val="20"/>
+          <w:szCs w:val="20"/>
+          <w:lang w:val="es-ES"/>
+        </w:rPr>
+        <w:t>Ruta – controlador ventas</w:t>
+      </w:r>
+    </w:p>
+    <w:p>
+      <w:pPr>
+        <w:jc w:val="both"/>
+        <w:rPr>
+          <w:lang w:val="es-ES"/>
+        </w:rPr>
+        <w:sectPr>
+          <w:type w:val="continuous"/>
+          <w:pgSz w:w="12240" w:h="15840"/>
+          <w:pgMar w:top="1417" w:right="1701" w:bottom="1417" w:left="1701" w:header="708" w:footer="708" w:gutter="0"/>
+          <w:cols w:num="2" w:space="708"/>
+          <w:docGrid w:linePitch="360"/>
+        </w:sectPr>
+      </w:pPr>
+    </w:p>
+    <w:p>
+      <w:pPr>
+        <w:jc w:val="both"/>
+        <w:rPr>
+          <w:lang w:val="es-ES"/>
+        </w:rPr>
+      </w:pPr>
+      <w:r>
+        <w:rPr>
+          <w:lang w:val="es-ES"/>
+        </w:rPr>
+        <w:lastRenderedPageBreak/>
+        <w:t>El rol administrador tendrá permisos para poder</w:t>
       </w:r>
       <w:r>
         <w:rPr>
@@ -1207,7 +1531,7 @@
                     </pic:cNvPicPr>
                   </pic:nvPicPr>
                   <pic:blipFill>
-                    <a:blip r:embed="rId19">
+                    <a:blip r:embed="rId27">
                       <a:extLst>
                         <a:ext uri="{28A0092B-C50C-407E-A947-70E740481C1C}">
                           <a14:useLocalDpi xmlns:a14="http://schemas.microsoft.com/office/drawing/2010/main" val="0"/>
@@ -1295,12 +1619,7 @@
           <w:lang w:val="es-ES"/>
         </w:rPr>
         <w:sectPr>
-          <w:headerReference w:type="even" r:id="rId20"/>
-          <w:headerReference w:type="default" r:id="rId21"/>
-          <w:footerReference w:type="even" r:id="rId22"/>
-          <w:footerReference w:type="default" r:id="rId23"/>
-          <w:headerReference w:type="first" r:id="rId24"/>
-          <w:footerReference w:type="first" r:id="rId25"/>
+          <w:type w:val="continuous"/>
           <w:pgSz w:w="12240" w:h="15840"/>
           <w:pgMar w:top="1417" w:right="1701" w:bottom="1417" w:left="1701" w:header="708" w:footer="708" w:gutter="0"/>
           <w:cols w:space="708"/>
@@ -1320,7 +1639,6 @@
           <w:noProof/>
           <w:lang w:val="es-ES"/>
         </w:rPr>
-        <w:lastRenderedPageBreak/>
         <w:drawing>
           <wp:inline distT="0" distB="0" distL="0" distR="0" wp14:anchorId="74247DF7" wp14:editId="6A45668D">
             <wp:extent cx="3467100" cy="2539687"/>
@@ -1339,7 +1657,7 @@
                     </pic:cNvPicPr>
                   </pic:nvPicPr>
                   <pic:blipFill>
-                    <a:blip r:embed="rId26">
+                    <a:blip r:embed="rId28">
                       <a:extLst>
                         <a:ext uri="{28A0092B-C50C-407E-A947-70E740481C1C}">
                           <a14:useLocalDpi xmlns:a14="http://schemas.microsoft.com/office/drawing/2010/main" val="0"/>
@@ -1450,7 +1768,7 @@
                     </pic:cNvPicPr>
                   </pic:nvPicPr>
                   <pic:blipFill>
-                    <a:blip r:embed="rId27">
+                    <a:blip r:embed="rId29">
                       <a:extLst>
                         <a:ext uri="{28A0092B-C50C-407E-A947-70E740481C1C}">
                           <a14:useLocalDpi xmlns:a14="http://schemas.microsoft.com/office/drawing/2010/main" val="0"/>
@@ -2534,7 +2852,7 @@
   <w:style w:type="paragraph" w:default="1" w:styleId="Normal">
     <w:name w:val="Normal"/>
     <w:qFormat/>
-    <w:rsid w:val="00701999"/>
+    <w:rsid w:val="002C530B"/>
   </w:style>
   <w:style w:type="character" w:default="1" w:styleId="Fuentedeprrafopredeter">
     <w:name w:val="Default Paragraph Font"/>

</xml_diff>

<commit_message>
LCG Protocolo Sprint 3 y 4 en formato .pdf
</commit_message>
<xml_diff>
--- a/Sprints/4/Sprint4_Equipo_03_TICDevSolutions.docx
+++ b/Sprints/4/Sprint4_Equipo_03_TICDevSolutions.docx
@@ -1025,6 +1025,455 @@
     </w:p>
     <w:p>
       <w:pPr>
+        <w:jc w:val="center"/>
+        <w:rPr>
+          <w:lang w:val="es-ES"/>
+        </w:rPr>
+        <w:sectPr>
+          <w:headerReference w:type="even" r:id="rId18"/>
+          <w:headerReference w:type="default" r:id="rId19"/>
+          <w:footerReference w:type="even" r:id="rId20"/>
+          <w:footerReference w:type="default" r:id="rId21"/>
+          <w:headerReference w:type="first" r:id="rId22"/>
+          <w:footerReference w:type="first" r:id="rId23"/>
+          <w:pgSz w:w="12240" w:h="15840"/>
+          <w:pgMar w:top="1417" w:right="1701" w:bottom="1417" w:left="1701" w:header="708" w:footer="708" w:gutter="0"/>
+          <w:cols w:space="708"/>
+          <w:docGrid w:linePitch="360"/>
+        </w:sectPr>
+      </w:pPr>
+    </w:p>
+    <w:p>
+      <w:pPr>
+        <w:jc w:val="center"/>
+        <w:rPr>
+          <w:lang w:val="es-ES"/>
+        </w:rPr>
+      </w:pPr>
+      <w:r>
+        <w:rPr>
+          <w:noProof/>
+          <w:lang w:val="es-ES"/>
+        </w:rPr>
+        <w:lastRenderedPageBreak/>
+        <w:drawing>
+          <wp:inline distT="0" distB="0" distL="0" distR="0" wp14:anchorId="7D9B8D6D" wp14:editId="282033FE">
+            <wp:extent cx="2333625" cy="2790477"/>
+            <wp:effectExtent l="0" t="0" r="0" b="0"/>
+            <wp:docPr id="10" name="Imagen 10"/>
+            <wp:cNvGraphicFramePr>
+              <a:graphicFrameLocks xmlns:a="http://schemas.openxmlformats.org/drawingml/2006/main" noChangeAspect="1"/>
+            </wp:cNvGraphicFramePr>
+            <a:graphic xmlns:a="http://schemas.openxmlformats.org/drawingml/2006/main">
+              <a:graphicData uri="http://schemas.openxmlformats.org/drawingml/2006/picture">
+                <pic:pic xmlns:pic="http://schemas.openxmlformats.org/drawingml/2006/picture">
+                  <pic:nvPicPr>
+                    <pic:cNvPr id="0" name="Picture 2"/>
+                    <pic:cNvPicPr>
+                      <a:picLocks noChangeAspect="1" noChangeArrowheads="1"/>
+                    </pic:cNvPicPr>
+                  </pic:nvPicPr>
+                  <pic:blipFill rotWithShape="1">
+                    <a:blip r:embed="rId24">
+                      <a:extLst>
+                        <a:ext uri="{28A0092B-C50C-407E-A947-70E740481C1C}">
+                          <a14:useLocalDpi xmlns:a14="http://schemas.microsoft.com/office/drawing/2010/main" val="0"/>
+                        </a:ext>
+                      </a:extLst>
+                    </a:blip>
+                    <a:srcRect l="11612" t="5537" r="12758" b="5493"/>
+                    <a:stretch/>
+                  </pic:blipFill>
+                  <pic:spPr bwMode="auto">
+                    <a:xfrm>
+                      <a:off x="0" y="0"/>
+                      <a:ext cx="2345066" cy="2804157"/>
+                    </a:xfrm>
+                    <a:prstGeom prst="rect">
+                      <a:avLst/>
+                    </a:prstGeom>
+                    <a:noFill/>
+                    <a:ln>
+                      <a:noFill/>
+                    </a:ln>
+                    <a:extLst>
+                      <a:ext uri="{53640926-AAD7-44D8-BBD7-CCE9431645EC}">
+                        <a14:shadowObscured xmlns:a14="http://schemas.microsoft.com/office/drawing/2010/main"/>
+                      </a:ext>
+                    </a:extLst>
+                  </pic:spPr>
+                </pic:pic>
+              </a:graphicData>
+            </a:graphic>
+          </wp:inline>
+        </w:drawing>
+      </w:r>
+    </w:p>
+    <w:p>
+      <w:pPr>
+        <w:jc w:val="center"/>
+        <w:rPr>
+          <w:i/>
+          <w:iCs/>
+          <w:sz w:val="20"/>
+          <w:szCs w:val="20"/>
+          <w:lang w:val="es-ES"/>
+        </w:rPr>
+      </w:pPr>
+      <w:r>
+        <w:rPr>
+          <w:i/>
+          <w:iCs/>
+          <w:sz w:val="20"/>
+          <w:szCs w:val="20"/>
+          <w:lang w:val="es-ES"/>
+        </w:rPr>
+        <w:t>Imagen</w:t>
+      </w:r>
+      <w:r>
+        <w:rPr>
+          <w:i/>
+          <w:iCs/>
+          <w:sz w:val="20"/>
+          <w:szCs w:val="20"/>
+          <w:lang w:val="es-ES"/>
+        </w:rPr>
+        <w:t xml:space="preserve"> 4</w:t>
+      </w:r>
+      <w:r>
+        <w:rPr>
+          <w:i/>
+          <w:iCs/>
+          <w:sz w:val="20"/>
+          <w:szCs w:val="20"/>
+          <w:lang w:val="es-ES"/>
+        </w:rPr>
+        <w:t>.</w:t>
+      </w:r>
+      <w:r>
+        <w:rPr>
+          <w:i/>
+          <w:iCs/>
+          <w:sz w:val="20"/>
+          <w:szCs w:val="20"/>
+          <w:lang w:val="es-ES"/>
+        </w:rPr>
+        <w:t xml:space="preserve"> </w:t>
+      </w:r>
+      <w:r>
+        <w:rPr>
+          <w:i/>
+          <w:iCs/>
+          <w:sz w:val="20"/>
+          <w:szCs w:val="20"/>
+          <w:lang w:val="es-ES"/>
+        </w:rPr>
+        <w:t>Autenticación</w:t>
+      </w:r>
+    </w:p>
+    <w:p>
+      <w:pPr>
+        <w:jc w:val="center"/>
+        <w:rPr>
+          <w:lang w:val="es-ES"/>
+        </w:rPr>
+      </w:pPr>
+      <w:r>
+        <w:rPr>
+          <w:noProof/>
+          <w:lang w:val="es-ES"/>
+        </w:rPr>
+        <w:drawing>
+          <wp:inline distT="0" distB="0" distL="0" distR="0" wp14:anchorId="2FC3D854" wp14:editId="25E45D16">
+            <wp:extent cx="3238166" cy="3337610"/>
+            <wp:effectExtent l="0" t="0" r="635" b="0"/>
+            <wp:docPr id="15" name="Imagen 15"/>
+            <wp:cNvGraphicFramePr>
+              <a:graphicFrameLocks xmlns:a="http://schemas.openxmlformats.org/drawingml/2006/main" noChangeAspect="1"/>
+            </wp:cNvGraphicFramePr>
+            <a:graphic xmlns:a="http://schemas.openxmlformats.org/drawingml/2006/main">
+              <a:graphicData uri="http://schemas.openxmlformats.org/drawingml/2006/picture">
+                <pic:pic xmlns:pic="http://schemas.openxmlformats.org/drawingml/2006/picture">
+                  <pic:nvPicPr>
+                    <pic:cNvPr id="0" name="Picture 3"/>
+                    <pic:cNvPicPr>
+                      <a:picLocks noChangeAspect="1" noChangeArrowheads="1"/>
+                    </pic:cNvPicPr>
+                  </pic:nvPicPr>
+                  <pic:blipFill>
+                    <a:blip r:embed="rId25">
+                      <a:extLst>
+                        <a:ext uri="{28A0092B-C50C-407E-A947-70E740481C1C}">
+                          <a14:useLocalDpi xmlns:a14="http://schemas.microsoft.com/office/drawing/2010/main" val="0"/>
+                        </a:ext>
+                      </a:extLst>
+                    </a:blip>
+                    <a:srcRect/>
+                    <a:stretch>
+                      <a:fillRect/>
+                    </a:stretch>
+                  </pic:blipFill>
+                  <pic:spPr bwMode="auto">
+                    <a:xfrm>
+                      <a:off x="0" y="0"/>
+                      <a:ext cx="3247952" cy="3347696"/>
+                    </a:xfrm>
+                    <a:prstGeom prst="rect">
+                      <a:avLst/>
+                    </a:prstGeom>
+                    <a:noFill/>
+                  </pic:spPr>
+                </pic:pic>
+              </a:graphicData>
+            </a:graphic>
+          </wp:inline>
+        </w:drawing>
+      </w:r>
+    </w:p>
+    <w:p>
+      <w:pPr>
+        <w:jc w:val="center"/>
+        <w:rPr>
+          <w:i/>
+          <w:iCs/>
+          <w:sz w:val="20"/>
+          <w:szCs w:val="20"/>
+          <w:lang w:val="es-ES"/>
+        </w:rPr>
+      </w:pPr>
+      <w:r>
+        <w:rPr>
+          <w:i/>
+          <w:iCs/>
+          <w:sz w:val="20"/>
+          <w:szCs w:val="20"/>
+          <w:lang w:val="es-ES"/>
+        </w:rPr>
+        <w:t>Imagen</w:t>
+      </w:r>
+      <w:r>
+        <w:rPr>
+          <w:i/>
+          <w:iCs/>
+          <w:sz w:val="20"/>
+          <w:szCs w:val="20"/>
+          <w:lang w:val="es-ES"/>
+        </w:rPr>
+        <w:t xml:space="preserve"> </w:t>
+      </w:r>
+      <w:r>
+        <w:rPr>
+          <w:i/>
+          <w:iCs/>
+          <w:sz w:val="20"/>
+          <w:szCs w:val="20"/>
+          <w:lang w:val="es-ES"/>
+        </w:rPr>
+        <w:t>5</w:t>
+      </w:r>
+      <w:r>
+        <w:rPr>
+          <w:i/>
+          <w:iCs/>
+          <w:sz w:val="20"/>
+          <w:szCs w:val="20"/>
+          <w:lang w:val="es-ES"/>
+        </w:rPr>
+        <w:t>.</w:t>
+      </w:r>
+      <w:r>
+        <w:rPr>
+          <w:i/>
+          <w:iCs/>
+          <w:sz w:val="20"/>
+          <w:szCs w:val="20"/>
+          <w:lang w:val="es-ES"/>
+        </w:rPr>
+        <w:t xml:space="preserve"> </w:t>
+      </w:r>
+      <w:proofErr w:type="spellStart"/>
+      <w:r>
+        <w:rPr>
+          <w:i/>
+          <w:iCs/>
+          <w:sz w:val="20"/>
+          <w:szCs w:val="20"/>
+          <w:lang w:val="es-ES"/>
+        </w:rPr>
+        <w:t>Login</w:t>
+      </w:r>
+      <w:proofErr w:type="spellEnd"/>
+      <w:r>
+        <w:rPr>
+          <w:i/>
+          <w:iCs/>
+          <w:sz w:val="20"/>
+          <w:szCs w:val="20"/>
+          <w:lang w:val="es-ES"/>
+        </w:rPr>
+        <w:t xml:space="preserve"> a</w:t>
+      </w:r>
+      <w:r>
+        <w:rPr>
+          <w:i/>
+          <w:iCs/>
+          <w:sz w:val="20"/>
+          <w:szCs w:val="20"/>
+          <w:lang w:val="es-ES"/>
+        </w:rPr>
+        <w:t>utenticación</w:t>
+      </w:r>
+    </w:p>
+    <w:p>
+      <w:pPr>
+        <w:jc w:val="center"/>
+        <w:rPr>
+          <w:lang w:val="es-ES"/>
+        </w:rPr>
+        <w:sectPr>
+          <w:type w:val="continuous"/>
+          <w:pgSz w:w="12240" w:h="15840"/>
+          <w:pgMar w:top="1417" w:right="1701" w:bottom="1417" w:left="1701" w:header="708" w:footer="708" w:gutter="0"/>
+          <w:cols w:num="2" w:space="708"/>
+          <w:docGrid w:linePitch="360"/>
+        </w:sectPr>
+      </w:pPr>
+    </w:p>
+    <w:p>
+      <w:pPr>
+        <w:jc w:val="center"/>
+        <w:rPr>
+          <w:lang w:val="es-ES"/>
+        </w:rPr>
+      </w:pPr>
+      <w:r>
+        <w:rPr>
+          <w:noProof/>
+          <w:lang w:val="es-ES"/>
+        </w:rPr>
+        <w:drawing>
+          <wp:inline distT="0" distB="0" distL="0" distR="0" wp14:anchorId="682CA7BE" wp14:editId="18BCEF3A">
+            <wp:extent cx="4647968" cy="1800225"/>
+            <wp:effectExtent l="0" t="0" r="635" b="0"/>
+            <wp:docPr id="17" name="Imagen 17"/>
+            <wp:cNvGraphicFramePr>
+              <a:graphicFrameLocks xmlns:a="http://schemas.openxmlformats.org/drawingml/2006/main" noChangeAspect="1"/>
+            </wp:cNvGraphicFramePr>
+            <a:graphic xmlns:a="http://schemas.openxmlformats.org/drawingml/2006/main">
+              <a:graphicData uri="http://schemas.openxmlformats.org/drawingml/2006/picture">
+                <pic:pic xmlns:pic="http://schemas.openxmlformats.org/drawingml/2006/picture">
+                  <pic:nvPicPr>
+                    <pic:cNvPr id="0" name="Picture 4"/>
+                    <pic:cNvPicPr>
+                      <a:picLocks noChangeAspect="1" noChangeArrowheads="1"/>
+                    </pic:cNvPicPr>
+                  </pic:nvPicPr>
+                  <pic:blipFill>
+                    <a:blip r:embed="rId26">
+                      <a:extLst>
+                        <a:ext uri="{28A0092B-C50C-407E-A947-70E740481C1C}">
+                          <a14:useLocalDpi xmlns:a14="http://schemas.microsoft.com/office/drawing/2010/main" val="0"/>
+                        </a:ext>
+                      </a:extLst>
+                    </a:blip>
+                    <a:srcRect/>
+                    <a:stretch>
+                      <a:fillRect/>
+                    </a:stretch>
+                  </pic:blipFill>
+                  <pic:spPr bwMode="auto">
+                    <a:xfrm>
+                      <a:off x="0" y="0"/>
+                      <a:ext cx="4647968" cy="1800225"/>
+                    </a:xfrm>
+                    <a:prstGeom prst="rect">
+                      <a:avLst/>
+                    </a:prstGeom>
+                    <a:noFill/>
+                  </pic:spPr>
+                </pic:pic>
+              </a:graphicData>
+            </a:graphic>
+          </wp:inline>
+        </w:drawing>
+      </w:r>
+    </w:p>
+    <w:p>
+      <w:pPr>
+        <w:jc w:val="center"/>
+        <w:rPr>
+          <w:i/>
+          <w:iCs/>
+          <w:sz w:val="20"/>
+          <w:szCs w:val="20"/>
+          <w:lang w:val="es-ES"/>
+        </w:rPr>
+      </w:pPr>
+      <w:r>
+        <w:rPr>
+          <w:i/>
+          <w:iCs/>
+          <w:sz w:val="20"/>
+          <w:szCs w:val="20"/>
+          <w:lang w:val="es-ES"/>
+        </w:rPr>
+        <w:t>Imagen</w:t>
+      </w:r>
+      <w:r>
+        <w:rPr>
+          <w:i/>
+          <w:iCs/>
+          <w:sz w:val="20"/>
+          <w:szCs w:val="20"/>
+          <w:lang w:val="es-ES"/>
+        </w:rPr>
+        <w:t xml:space="preserve"> 6</w:t>
+      </w:r>
+      <w:r>
+        <w:rPr>
+          <w:i/>
+          <w:iCs/>
+          <w:sz w:val="20"/>
+          <w:szCs w:val="20"/>
+          <w:lang w:val="es-ES"/>
+        </w:rPr>
+        <w:t>.</w:t>
+      </w:r>
+      <w:r>
+        <w:rPr>
+          <w:i/>
+          <w:iCs/>
+          <w:sz w:val="20"/>
+          <w:szCs w:val="20"/>
+          <w:lang w:val="es-ES"/>
+        </w:rPr>
+        <w:t xml:space="preserve"> </w:t>
+      </w:r>
+      <w:proofErr w:type="spellStart"/>
+      <w:r>
+        <w:rPr>
+          <w:i/>
+          <w:iCs/>
+          <w:sz w:val="20"/>
+          <w:szCs w:val="20"/>
+          <w:lang w:val="es-ES"/>
+        </w:rPr>
+        <w:t>Login</w:t>
+      </w:r>
+      <w:proofErr w:type="spellEnd"/>
+      <w:r>
+        <w:rPr>
+          <w:i/>
+          <w:iCs/>
+          <w:sz w:val="20"/>
+          <w:szCs w:val="20"/>
+          <w:lang w:val="es-ES"/>
+        </w:rPr>
+        <w:t xml:space="preserve"> autenticación</w:t>
+      </w:r>
+    </w:p>
+    <w:p>
+      <w:pPr>
         <w:jc w:val="both"/>
         <w:rPr>
           <w:lang w:val="es-ES"/>
@@ -1034,26 +1483,26 @@
         <w:rPr>
           <w:lang w:val="es-ES"/>
         </w:rPr>
+        <w:t xml:space="preserve">Una vez autenticadas las credenciales, se permite el ingreso al sistema de ventas al administrador o vendedor. </w:t>
+      </w:r>
+    </w:p>
+    <w:p>
+      <w:pPr>
+        <w:jc w:val="center"/>
+        <w:rPr>
+          <w:lang w:val="es-ES"/>
+        </w:rPr>
+      </w:pPr>
+      <w:r>
+        <w:rPr>
+          <w:noProof/>
+          <w:lang w:val="es-ES"/>
+        </w:rPr>
         <w:lastRenderedPageBreak/>
-        <w:t xml:space="preserve">Una vez autenticadas las credenciales, se permite el ingreso al sistema de ventas al administrador o vendedor. </w:t>
-      </w:r>
-    </w:p>
-    <w:p>
-      <w:pPr>
-        <w:jc w:val="center"/>
-        <w:rPr>
-          <w:lang w:val="es-ES"/>
-        </w:rPr>
-      </w:pPr>
-      <w:r>
-        <w:rPr>
-          <w:noProof/>
-          <w:lang w:val="es-ES"/>
-        </w:rPr>
         <w:drawing>
-          <wp:inline distT="0" distB="0" distL="0" distR="0" wp14:anchorId="39E38083" wp14:editId="3E85494D">
-            <wp:extent cx="3228975" cy="2667202"/>
-            <wp:effectExtent l="0" t="0" r="0" b="0"/>
+          <wp:inline distT="0" distB="0" distL="0" distR="0" wp14:anchorId="39E38083" wp14:editId="223A3C8F">
+            <wp:extent cx="3424758" cy="2828925"/>
+            <wp:effectExtent l="0" t="0" r="4445" b="0"/>
             <wp:docPr id="13" name="Imagen 13" descr="Texto&#10;&#10;Descripción generada automáticamente"/>
             <wp:cNvGraphicFramePr>
               <a:graphicFrameLocks xmlns:a="http://schemas.openxmlformats.org/drawingml/2006/main" noChangeAspect="1"/>
@@ -1068,7 +1517,7 @@
                     </pic:cNvPicPr>
                   </pic:nvPicPr>
                   <pic:blipFill>
-                    <a:blip r:embed="rId18">
+                    <a:blip r:embed="rId27">
                       <a:extLst>
                         <a:ext uri="{28A0092B-C50C-407E-A947-70E740481C1C}">
                           <a14:useLocalDpi xmlns:a14="http://schemas.microsoft.com/office/drawing/2010/main" val="0"/>
@@ -1083,7 +1532,7 @@
                   <pic:spPr bwMode="auto">
                     <a:xfrm>
                       <a:off x="0" y="0"/>
-                      <a:ext cx="3237814" cy="2674504"/>
+                      <a:ext cx="3443275" cy="2844221"/>
                     </a:xfrm>
                     <a:prstGeom prst="rect">
                       <a:avLst/>
@@ -1170,12 +1619,7 @@
           <w:lang w:val="es-ES"/>
         </w:rPr>
         <w:sectPr>
-          <w:headerReference w:type="even" r:id="rId19"/>
-          <w:headerReference w:type="default" r:id="rId20"/>
-          <w:footerReference w:type="even" r:id="rId21"/>
-          <w:footerReference w:type="default" r:id="rId22"/>
-          <w:headerReference w:type="first" r:id="rId23"/>
-          <w:footerReference w:type="first" r:id="rId24"/>
+          <w:type w:val="continuous"/>
           <w:pgSz w:w="12240" w:h="15840"/>
           <w:pgMar w:top="1417" w:right="1701" w:bottom="1417" w:left="1701" w:header="708" w:footer="708" w:gutter="0"/>
           <w:cols w:space="708"/>
@@ -1213,7 +1657,7 @@
                     </pic:cNvPicPr>
                   </pic:nvPicPr>
                   <pic:blipFill rotWithShape="1">
-                    <a:blip r:embed="rId25">
+                    <a:blip r:embed="rId28">
                       <a:extLst>
                         <a:ext uri="{28A0092B-C50C-407E-A947-70E740481C1C}">
                           <a14:useLocalDpi xmlns:a14="http://schemas.microsoft.com/office/drawing/2010/main" val="0"/>
@@ -1277,17 +1721,7 @@
           <w:szCs w:val="20"/>
           <w:lang w:val="es-ES"/>
         </w:rPr>
-        <w:t xml:space="preserve"> </w:t>
-      </w:r>
-      <w:r>
-        <w:rPr>
-          <w:i/>
-          <w:iCs/>
-          <w:sz w:val="20"/>
-          <w:szCs w:val="20"/>
-          <w:lang w:val="es-ES"/>
-        </w:rPr>
-        <w:t>5</w:t>
+        <w:t xml:space="preserve"> 5</w:t>
       </w:r>
       <w:r>
         <w:rPr>
@@ -1307,17 +1741,7 @@
           <w:szCs w:val="20"/>
           <w:lang w:val="es-ES"/>
         </w:rPr>
-        <w:t xml:space="preserve"> Modelo v</w:t>
-      </w:r>
-      <w:r>
-        <w:rPr>
-          <w:i/>
-          <w:iCs/>
-          <w:sz w:val="20"/>
-          <w:szCs w:val="20"/>
-          <w:lang w:val="es-ES"/>
-        </w:rPr>
-        <w:t>entas</w:t>
+        <w:t xml:space="preserve"> Modelo ventas</w:t>
       </w:r>
     </w:p>
     <w:p>
@@ -1358,7 +1782,7 @@
                     </pic:cNvPicPr>
                   </pic:nvPicPr>
                   <pic:blipFill rotWithShape="1">
-                    <a:blip r:embed="rId26">
+                    <a:blip r:embed="rId29">
                       <a:extLst>
                         <a:ext uri="{28A0092B-C50C-407E-A947-70E740481C1C}">
                           <a14:useLocalDpi xmlns:a14="http://schemas.microsoft.com/office/drawing/2010/main" val="0"/>
@@ -1422,17 +1846,7 @@
           <w:szCs w:val="20"/>
           <w:lang w:val="es-ES"/>
         </w:rPr>
-        <w:t xml:space="preserve"> </w:t>
-      </w:r>
-      <w:r>
-        <w:rPr>
-          <w:i/>
-          <w:iCs/>
-          <w:sz w:val="20"/>
-          <w:szCs w:val="20"/>
-          <w:lang w:val="es-ES"/>
-        </w:rPr>
-        <w:t>6</w:t>
+        <w:t xml:space="preserve"> 6</w:t>
       </w:r>
       <w:r>
         <w:rPr>
@@ -1452,17 +1866,7 @@
           <w:szCs w:val="20"/>
           <w:lang w:val="es-ES"/>
         </w:rPr>
-        <w:t xml:space="preserve"> </w:t>
-      </w:r>
-      <w:r>
-        <w:rPr>
-          <w:i/>
-          <w:iCs/>
-          <w:sz w:val="20"/>
-          <w:szCs w:val="20"/>
-          <w:lang w:val="es-ES"/>
-        </w:rPr>
-        <w:t>Ruta – controlador ventas</w:t>
+        <w:t xml:space="preserve"> Ruta – controlador ventas</w:t>
       </w:r>
     </w:p>
     <w:p>
@@ -1491,14 +1895,20 @@
         <w:rPr>
           <w:lang w:val="es-ES"/>
         </w:rPr>
+        <w:t>El rol administrador tendrá permisos para poder</w:t>
+      </w:r>
+      <w:r>
+        <w:rPr>
+          <w:lang w:val="es-ES"/>
+        </w:rPr>
+        <w:t xml:space="preserve"> ingresar y actualizar los datos relacionados con un producto, de igual manera este puede ver la información del producto, realizar búsquedas mediante </w:t>
+      </w:r>
+      <w:r>
+        <w:rPr>
+          <w:lang w:val="es-ES"/>
+        </w:rPr>
         <w:lastRenderedPageBreak/>
-        <w:t>El rol administrador tendrá permisos para poder</w:t>
-      </w:r>
-      <w:r>
-        <w:rPr>
-          <w:lang w:val="es-ES"/>
-        </w:rPr>
-        <w:t xml:space="preserve"> ingresar y actualizar los datos relacionados con un producto, de igual manera este puede ver la información del producto, realizar búsquedas mediante el identificador de producto o su descripción, editar y actualizar información, al igual que poder ver que se almacenó correctamente en el sistema.</w:t>
+        <w:t>el identificador de producto o su descripción, editar y actualizar información, al igual que poder ver que se almacenó correctamente en el sistema.</w:t>
       </w:r>
     </w:p>
     <w:p>
@@ -1531,7 +1941,7 @@
                     </pic:cNvPicPr>
                   </pic:nvPicPr>
                   <pic:blipFill>
-                    <a:blip r:embed="rId27">
+                    <a:blip r:embed="rId30">
                       <a:extLst>
                         <a:ext uri="{28A0092B-C50C-407E-A947-70E740481C1C}">
                           <a14:useLocalDpi xmlns:a14="http://schemas.microsoft.com/office/drawing/2010/main" val="0"/>
@@ -1657,7 +2067,7 @@
                     </pic:cNvPicPr>
                   </pic:nvPicPr>
                   <pic:blipFill>
-                    <a:blip r:embed="rId28">
+                    <a:blip r:embed="rId31">
                       <a:extLst>
                         <a:ext uri="{28A0092B-C50C-407E-A947-70E740481C1C}">
                           <a14:useLocalDpi xmlns:a14="http://schemas.microsoft.com/office/drawing/2010/main" val="0"/>
@@ -1768,7 +2178,7 @@
                     </pic:cNvPicPr>
                   </pic:nvPicPr>
                   <pic:blipFill>
-                    <a:blip r:embed="rId29">
+                    <a:blip r:embed="rId32">
                       <a:extLst>
                         <a:ext uri="{28A0092B-C50C-407E-A947-70E740481C1C}">
                           <a14:useLocalDpi xmlns:a14="http://schemas.microsoft.com/office/drawing/2010/main" val="0"/>

</xml_diff>